<commit_message>
Labs files aangepast 23-8-2019
</commit_message>
<xml_diff>
--- a/Git_workshop_Lab1.docx
+++ b/Git_workshop_Lab1.docx
@@ -18,21 +18,11 @@
     <w:p/>
     <w:p>
       <w:r>
-        <w:t xml:space="preserve">Voor deze lab en alle andere labs is het noodzakelijk de git </w:t>
-      </w:r>
-      <w:proofErr w:type="spellStart"/>
-      <w:r>
-        <w:t>client</w:t>
-      </w:r>
-      <w:proofErr w:type="spellEnd"/>
-      <w:r>
-        <w:t xml:space="preserve"> software </w:t>
-      </w:r>
-      <w:proofErr w:type="spellStart"/>
-      <w:r>
-        <w:t>geinstalleerd</w:t>
-      </w:r>
-      <w:proofErr w:type="spellEnd"/>
+        <w:t xml:space="preserve">Voor deze lab en alle andere labs is het noodzakelijk de git client software </w:t>
+      </w:r>
+      <w:r>
+        <w:t>geïnstalleerd</w:t>
+      </w:r>
       <w:r>
         <w:t xml:space="preserve"> te hebben.</w:t>
       </w:r>
@@ -58,7 +48,7 @@
           <w:noProof/>
         </w:rPr>
         <w:drawing>
-          <wp:inline distT="0" distB="0" distL="0" distR="0" wp14:anchorId="4A9FFF54" wp14:editId="0789AADB">
+          <wp:inline distT="0" distB="0" distL="0" distR="0" wp14:anchorId="2224A2F7" wp14:editId="728CAD14">
             <wp:extent cx="3800475" cy="1476375"/>
             <wp:effectExtent l="0" t="0" r="9525" b="9525"/>
             <wp:docPr id="1" name="Picture 1"/>
@@ -120,7 +110,7 @@
           <w:noProof/>
         </w:rPr>
         <w:drawing>
-          <wp:inline distT="0" distB="0" distL="0" distR="0" wp14:anchorId="5E5E5015" wp14:editId="551D8307">
+          <wp:inline distT="0" distB="0" distL="0" distR="0" wp14:anchorId="19D8BFD2" wp14:editId="2B438FF7">
             <wp:extent cx="5267325" cy="1762125"/>
             <wp:effectExtent l="0" t="0" r="9525" b="9525"/>
             <wp:docPr id="2" name="Picture 2"/>
@@ -181,7 +171,13 @@
       </w:r>
       <w:proofErr w:type="spellEnd"/>
       <w:r>
-        <w:t xml:space="preserve"> Folders’ zien : </w:t>
+        <w:t xml:space="preserve"> Folders’ zien </w:t>
+      </w:r>
+      <w:r>
+        <w:t xml:space="preserve">( klik view – options ) </w:t>
+      </w:r>
+      <w:r>
+        <w:t xml:space="preserve">: </w:t>
       </w:r>
     </w:p>
     <w:p>
@@ -193,7 +189,7 @@
           <w:noProof/>
         </w:rPr>
         <w:drawing>
-          <wp:inline distT="0" distB="0" distL="0" distR="0" wp14:anchorId="11F10C6F" wp14:editId="70EBC6CC">
+          <wp:inline distT="0" distB="0" distL="0" distR="0" wp14:anchorId="59F6C4CE" wp14:editId="6AE8F703">
             <wp:extent cx="4133850" cy="4031719"/>
             <wp:effectExtent l="0" t="0" r="0" b="6985"/>
             <wp:docPr id="3" name="Picture 3"/>
@@ -277,7 +273,7 @@
           <w:noProof/>
         </w:rPr>
         <w:drawing>
-          <wp:inline distT="0" distB="0" distL="0" distR="0" wp14:anchorId="51A5347E" wp14:editId="7030A47C">
+          <wp:inline distT="0" distB="0" distL="0" distR="0" wp14:anchorId="065928AD" wp14:editId="257A2E9F">
             <wp:extent cx="5731510" cy="1904365"/>
             <wp:effectExtent l="0" t="0" r="2540" b="635"/>
             <wp:docPr id="4" name="Picture 4"/>
@@ -366,7 +362,7 @@
           <w:noProof/>
         </w:rPr>
         <w:drawing>
-          <wp:inline distT="0" distB="0" distL="0" distR="0" wp14:anchorId="265BF0ED" wp14:editId="70D89656">
+          <wp:inline distT="0" distB="0" distL="0" distR="0" wp14:anchorId="5B5B3EF6" wp14:editId="568B3BDB">
             <wp:extent cx="5731510" cy="1626235"/>
             <wp:effectExtent l="0" t="0" r="2540" b="0"/>
             <wp:docPr id="5" name="Picture 5"/>
@@ -405,6 +401,89 @@
     <w:p>
       <w:pPr>
         <w:pStyle w:val="ListParagraph"/>
+        <w:ind w:firstLine="696"/>
+      </w:pPr>
+      <w:r>
+        <w:t>g</w:t>
+      </w:r>
+      <w:r>
+        <w:t xml:space="preserve">it </w:t>
+      </w:r>
+      <w:proofErr w:type="spellStart"/>
+      <w:r>
+        <w:t>config</w:t>
+      </w:r>
+      <w:proofErr w:type="spellEnd"/>
+      <w:r>
+        <w:t xml:space="preserve"> </w:t>
+      </w:r>
+      <w:r>
+        <w:t xml:space="preserve"> --</w:t>
+      </w:r>
+      <w:proofErr w:type="spellStart"/>
+      <w:r>
+        <w:t>global</w:t>
+      </w:r>
+      <w:proofErr w:type="spellEnd"/>
+      <w:r>
+        <w:t xml:space="preserve"> user.name “&lt;voornaam</w:t>
+      </w:r>
+      <w:r>
+        <w:t>&gt; &lt;achternaam&gt;”</w:t>
+      </w:r>
+    </w:p>
+    <w:p>
+      <w:pPr>
+        <w:pStyle w:val="ListParagraph"/>
+        <w:rPr>
+          <w:lang w:val="fr-FR"/>
+        </w:rPr>
+      </w:pPr>
+      <w:r>
+        <w:tab/>
+      </w:r>
+      <w:r>
+        <w:rPr>
+          <w:lang w:val="fr-FR"/>
+        </w:rPr>
+        <w:t xml:space="preserve">git config </w:t>
+      </w:r>
+      <w:r>
+        <w:rPr>
+          <w:lang w:val="fr-FR"/>
+        </w:rPr>
+        <w:t xml:space="preserve"> --</w:t>
+      </w:r>
+      <w:r>
+        <w:rPr>
+          <w:lang w:val="fr-FR"/>
+        </w:rPr>
+        <w:t xml:space="preserve">global </w:t>
+      </w:r>
+      <w:proofErr w:type="spellStart"/>
+      <w:r>
+        <w:rPr>
+          <w:lang w:val="fr-FR"/>
+        </w:rPr>
+        <w:t>user.email</w:t>
+      </w:r>
+      <w:proofErr w:type="spellEnd"/>
+      <w:r>
+        <w:rPr>
+          <w:lang w:val="fr-FR"/>
+        </w:rPr>
+        <w:t xml:space="preserve"> </w:t>
+      </w:r>
+      <w:r>
+        <w:rPr>
+          <w:lang w:val="fr-FR"/>
+        </w:rPr>
+        <w:t>"&lt;email&gt;"</w:t>
+      </w:r>
+    </w:p>
+    <w:p>
+      <w:pPr>
+        <w:pStyle w:val="ListParagraph"/>
         <w:numPr>
           <w:ilvl w:val="0"/>
           <w:numId w:val="1"/>
@@ -435,7 +514,7 @@
           <w:noProof/>
         </w:rPr>
         <w:drawing>
-          <wp:inline distT="0" distB="0" distL="0" distR="0" wp14:anchorId="109BD890" wp14:editId="237AC34E">
+          <wp:inline distT="0" distB="0" distL="0" distR="0" wp14:anchorId="36842E41" wp14:editId="07EF4A75">
             <wp:extent cx="5731510" cy="2887980"/>
             <wp:effectExtent l="0" t="0" r="2540" b="7620"/>
             <wp:docPr id="6" name="Picture 6"/>
@@ -563,6 +642,7 @@
         </w:numPr>
       </w:pPr>
       <w:r>
+        <w:lastRenderedPageBreak/>
         <w:t xml:space="preserve">Geef : git </w:t>
       </w:r>
       <w:proofErr w:type="spellStart"/>
@@ -590,9 +670,8 @@
         <w:rPr>
           <w:noProof/>
         </w:rPr>
-        <w:lastRenderedPageBreak/>
         <w:drawing>
-          <wp:inline distT="0" distB="0" distL="0" distR="0" wp14:anchorId="5E790485" wp14:editId="3F2694EC">
+          <wp:inline distT="0" distB="0" distL="0" distR="0" wp14:anchorId="020831FD" wp14:editId="0F727554">
             <wp:extent cx="5114925" cy="2781300"/>
             <wp:effectExtent l="0" t="0" r="9525" b="0"/>
             <wp:docPr id="7" name="Picture 7"/>
@@ -636,8 +715,34 @@
           <w:numId w:val="1"/>
         </w:numPr>
       </w:pPr>
-      <w:r>
-        <w:t xml:space="preserve">Herken : new file : file1.txt  file1.txt is nu in de </w:t>
+      <w:proofErr w:type="spellStart"/>
+      <w:r>
+        <w:rPr>
+          <w:lang w:val="en-US"/>
+        </w:rPr>
+        <w:t>Herken</w:t>
+      </w:r>
+      <w:proofErr w:type="spellEnd"/>
+      <w:r>
+        <w:rPr>
+          <w:lang w:val="en-US"/>
+        </w:rPr>
+        <w:t xml:space="preserve"> : new file : file1.txt</w:t>
+      </w:r>
+      <w:r>
+        <w:rPr>
+          <w:lang w:val="en-US"/>
+        </w:rPr>
+        <w:t>.</w:t>
+      </w:r>
+      <w:r>
+        <w:rPr>
+          <w:lang w:val="en-US"/>
+        </w:rPr>
+        <w:t xml:space="preserve">  </w:t>
+      </w:r>
+      <w:r>
+        <w:t xml:space="preserve">file1.txt is nu in de </w:t>
       </w:r>
       <w:proofErr w:type="spellStart"/>
       <w:r>
@@ -703,7 +808,7 @@
           <w:noProof/>
         </w:rPr>
         <w:drawing>
-          <wp:inline distT="0" distB="0" distL="0" distR="0" wp14:anchorId="65B155BF" wp14:editId="547A424E">
+          <wp:inline distT="0" distB="0" distL="0" distR="0" wp14:anchorId="350BD6C2" wp14:editId="223AA6A5">
             <wp:extent cx="5562600" cy="2362200"/>
             <wp:effectExtent l="0" t="0" r="0" b="0"/>
             <wp:docPr id="8" name="Picture 8"/>
@@ -761,8 +866,6 @@
       <w:r>
         <w:t>e</w:t>
       </w:r>
-      <w:bookmarkStart w:id="0" w:name="_GoBack"/>
-      <w:bookmarkEnd w:id="0"/>
       <w:r>
         <w:t>eft snapshot d9d0702 aan</w:t>
       </w:r>
@@ -817,7 +920,7 @@
           <w:noProof/>
         </w:rPr>
         <w:drawing>
-          <wp:inline distT="0" distB="0" distL="0" distR="0" wp14:anchorId="526FEF7D" wp14:editId="1799192B">
+          <wp:inline distT="0" distB="0" distL="0" distR="0" wp14:anchorId="3F17DD6F" wp14:editId="1196CED5">
             <wp:extent cx="5731510" cy="3195320"/>
             <wp:effectExtent l="0" t="0" r="2540" b="5080"/>
             <wp:docPr id="10" name="Picture 10"/>
@@ -1023,7 +1126,7 @@
           <w:noProof/>
         </w:rPr>
         <w:drawing>
-          <wp:inline distT="0" distB="0" distL="0" distR="0" wp14:anchorId="53023FCA" wp14:editId="151A3595">
+          <wp:inline distT="0" distB="0" distL="0" distR="0" wp14:anchorId="61897D3F" wp14:editId="7296B8BE">
             <wp:extent cx="5514975" cy="2028825"/>
             <wp:effectExtent l="0" t="0" r="9525" b="9525"/>
             <wp:docPr id="12" name="Picture 12"/>
@@ -1189,13 +1292,14 @@
           <w:lang w:val="en-US"/>
         </w:rPr>
       </w:pPr>
+      <w:bookmarkStart w:id="0" w:name="_GoBack"/>
       <w:r>
         <w:rPr>
           <w:noProof/>
         </w:rPr>
         <w:lastRenderedPageBreak/>
         <w:drawing>
-          <wp:inline distT="0" distB="0" distL="0" distR="0" wp14:anchorId="0D0BD267" wp14:editId="602591DC">
+          <wp:inline distT="0" distB="0" distL="0" distR="0" wp14:anchorId="1B3A4F94" wp14:editId="270BB2AA">
             <wp:extent cx="5731510" cy="3493135"/>
             <wp:effectExtent l="0" t="0" r="2540" b="0"/>
             <wp:docPr id="11" name="Picture 11"/>
@@ -1230,6 +1334,7 @@
           </wp:inline>
         </w:drawing>
       </w:r>
+      <w:bookmarkEnd w:id="0"/>
     </w:p>
     <w:p>
       <w:pPr>
@@ -1415,7 +1520,7 @@
       </w:pPr>
     </w:pPrDefault>
   </w:docDefaults>
-  <w:latentStyles w:defLockedState="0" w:defUIPriority="99" w:defSemiHidden="0" w:defUnhideWhenUsed="0" w:defQFormat="0" w:count="375">
+  <w:latentStyles w:defLockedState="0" w:defUIPriority="99" w:defSemiHidden="0" w:defUnhideWhenUsed="0" w:defQFormat="0" w:count="376">
     <w:lsdException w:name="Normal" w:uiPriority="0" w:qFormat="1"/>
     <w:lsdException w:name="heading 1" w:uiPriority="9" w:qFormat="1"/>
     <w:lsdException w:name="heading 2" w:semiHidden="1" w:uiPriority="9" w:unhideWhenUsed="1" w:qFormat="1"/>
@@ -1564,11 +1669,11 @@
     <w:lsdException w:name="Table Elegant" w:semiHidden="1" w:unhideWhenUsed="1"/>
     <w:lsdException w:name="Table Professional" w:semiHidden="1" w:unhideWhenUsed="1"/>
     <w:lsdException w:name="Table Subtle 1" w:semiHidden="1" w:unhideWhenUsed="1"/>
+    <w:lsdException w:name="Table Subtle 2" w:semiHidden="1" w:unhideWhenUsed="1"/>
     <w:lsdException w:name="Table Web 1" w:semiHidden="1" w:unhideWhenUsed="1"/>
     <w:lsdException w:name="Table Web 2" w:semiHidden="1" w:unhideWhenUsed="1"/>
     <w:lsdException w:name="Balloon Text" w:semiHidden="1" w:unhideWhenUsed="1"/>
     <w:lsdException w:name="Table Grid" w:uiPriority="39"/>
-    <w:lsdException w:name="Table Theme" w:semiHidden="1" w:unhideWhenUsed="1"/>
     <w:lsdException w:name="Placeholder Text" w:semiHidden="1"/>
     <w:lsdException w:name="No Spacing" w:uiPriority="1" w:qFormat="1"/>
     <w:lsdException w:name="Light Shading" w:uiPriority="60"/>
@@ -1788,6 +1893,7 @@
     <w:lsdException w:name="Smart Hyperlink" w:semiHidden="1" w:unhideWhenUsed="1"/>
     <w:lsdException w:name="Hashtag" w:semiHidden="1" w:unhideWhenUsed="1"/>
     <w:lsdException w:name="Unresolved Mention" w:semiHidden="1" w:unhideWhenUsed="1"/>
+    <w:lsdException w:name="Smart Link" w:semiHidden="1" w:unhideWhenUsed="1"/>
   </w:latentStyles>
   <w:style w:type="paragraph" w:default="1" w:styleId="Normal">
     <w:name w:val="Normal"/>

</xml_diff>